<commit_message>
Init folders and add guidelines for working with lab 07; adjust ER diagram and relational database diagram, add query for creating database
</commit_message>
<xml_diff>
--- a/requirement_analysis/usecase_specifications/EcoBike_SRS.docx
+++ b/requirement_analysis/usecase_specifications/EcoBike_SRS.docx
@@ -4999,14 +4999,27 @@
       <w:r>
         <w:t xml:space="preserve">Figure </w:t>
       </w:r>
-      <w:fldSimple w:instr=" SEQ Figure \* ARABIC ">
-        <w:r>
-          <w:rPr>
-            <w:noProof/>
-          </w:rPr>
-          <w:t>2</w:t>
-        </w:r>
-      </w:fldSimple>
+      <w:r>
+        <w:fldChar w:fldCharType="begin"/>
+      </w:r>
+      <w:r>
+        <w:instrText xml:space="preserve"> SEQ Figure \* ARABIC </w:instrText>
+      </w:r>
+      <w:r>
+        <w:fldChar w:fldCharType="separate"/>
+      </w:r>
+      <w:r>
+        <w:rPr>
+          <w:noProof/>
+        </w:rPr>
+        <w:t>2</w:t>
+      </w:r>
+      <w:r>
+        <w:rPr>
+          <w:noProof/>
+        </w:rPr>
+        <w:fldChar w:fldCharType="end"/>
+      </w:r>
       <w:r>
         <w:rPr>
           <w:lang w:val="en-US"/>
@@ -9141,15 +9154,7 @@
           <w:bCs/>
           <w:lang w:val="en-US"/>
         </w:rPr>
-        <w:t xml:space="preserve">Figure: </w:t>
-      </w:r>
-      <w:r>
-        <w:rPr>
-          <w:b/>
-          <w:bCs/>
-          <w:lang w:val="en-US"/>
-        </w:rPr>
-        <w:t>Activity diagram</w:t>
+        <w:t>Figure: Activity diagram</w:t>
       </w:r>
       <w:r>
         <w:rPr>
@@ -28204,10 +28209,10 @@
           <w:lang w:val="en-US"/>
         </w:rPr>
         <w:drawing>
-          <wp:inline distT="0" distB="0" distL="0" distR="0" wp14:anchorId="0E309D4C" wp14:editId="668CAB98">
-            <wp:extent cx="4304884" cy="3351002"/>
-            <wp:effectExtent l="0" t="0" r="635" b="1905"/>
-            <wp:docPr id="3" name="Picture 3" descr="Diagram&#10;&#10;Description automatically generated"/>
+          <wp:inline distT="0" distB="0" distL="0" distR="0" wp14:anchorId="0E309D4C" wp14:editId="20306731">
+            <wp:extent cx="4321619" cy="3176235"/>
+            <wp:effectExtent l="0" t="0" r="3175" b="5715"/>
+            <wp:docPr id="3" name="Picture 3"/>
             <wp:cNvGraphicFramePr>
               <a:graphicFrameLocks xmlns:a="http://schemas.openxmlformats.org/drawingml/2006/main" noChangeAspect="1"/>
             </wp:cNvGraphicFramePr>
@@ -28215,7 +28220,7 @@
               <a:graphicData uri="http://schemas.openxmlformats.org/drawingml/2006/picture">
                 <pic:pic xmlns:pic="http://schemas.openxmlformats.org/drawingml/2006/picture">
                   <pic:nvPicPr>
-                    <pic:cNvPr id="3" name="Picture 3" descr="Diagram&#10;&#10;Description automatically generated"/>
+                    <pic:cNvPr id="3" name="Picture 3"/>
                     <pic:cNvPicPr/>
                   </pic:nvPicPr>
                   <pic:blipFill>
@@ -28233,7 +28238,7 @@
                   <pic:spPr>
                     <a:xfrm>
                       <a:off x="0" y="0"/>
-                      <a:ext cx="4321619" cy="3364029"/>
+                      <a:ext cx="4321619" cy="3176235"/>
                     </a:xfrm>
                     <a:prstGeom prst="rect">
                       <a:avLst/>
@@ -28245,6 +28250,13 @@
           </wp:inline>
         </w:drawing>
       </w:r>
+      <w:r>
+        <w:rPr>
+          <w:rFonts w:cstheme="minorHAnsi"/>
+          <w:lang w:val="en-US"/>
+        </w:rPr>
+        <w:tab/>
+      </w:r>
     </w:p>
     <w:p>
       <w:pPr>
@@ -28319,10 +28331,10 @@
           <w:lang w:val="en-US"/>
         </w:rPr>
         <w:drawing>
-          <wp:inline distT="0" distB="0" distL="0" distR="0" wp14:anchorId="28B97221" wp14:editId="53291A53">
-            <wp:extent cx="5943600" cy="3591560"/>
-            <wp:effectExtent l="0" t="0" r="0" b="8890"/>
-            <wp:docPr id="2" name="Picture 2" descr="Diagram, schematic&#10;&#10;Description automatically generated"/>
+          <wp:inline distT="0" distB="0" distL="0" distR="0" wp14:anchorId="28B97221" wp14:editId="5B481A83">
+            <wp:extent cx="5631503" cy="3591560"/>
+            <wp:effectExtent l="0" t="0" r="7620" b="8890"/>
+            <wp:docPr id="2" name="Picture 2"/>
             <wp:cNvGraphicFramePr>
               <a:graphicFrameLocks xmlns:a="http://schemas.openxmlformats.org/drawingml/2006/main" noChangeAspect="1"/>
             </wp:cNvGraphicFramePr>
@@ -28330,11 +28342,11 @@
               <a:graphicData uri="http://schemas.openxmlformats.org/drawingml/2006/picture">
                 <pic:pic xmlns:pic="http://schemas.openxmlformats.org/drawingml/2006/picture">
                   <pic:nvPicPr>
-                    <pic:cNvPr id="2" name="Picture 2" descr="Diagram, schematic&#10;&#10;Description automatically generated"/>
+                    <pic:cNvPr id="2" name="Picture 2"/>
                     <pic:cNvPicPr/>
                   </pic:nvPicPr>
                   <pic:blipFill>
-                    <a:blip r:embed="rId23" cstate="print">
+                    <a:blip r:embed="rId23">
                       <a:extLst>
                         <a:ext uri="{28A0092B-C50C-407E-A947-70E740481C1C}">
                           <a14:useLocalDpi xmlns:a14="http://schemas.microsoft.com/office/drawing/2010/main" val="0"/>
@@ -28348,7 +28360,7 @@
                   <pic:spPr>
                     <a:xfrm>
                       <a:off x="0" y="0"/>
-                      <a:ext cx="5943600" cy="3591560"/>
+                      <a:ext cx="5631503" cy="3591560"/>
                     </a:xfrm>
                     <a:prstGeom prst="rect">
                       <a:avLst/>
@@ -28464,42 +28476,12 @@
         </w:rPr>
         <w:annotationRef/>
       </w:r>
-      <w:proofErr w:type="spellStart"/>
-      <w:r>
-        <w:rPr>
-          <w:lang w:val="en-US"/>
-        </w:rPr>
-        <w:t>Đổi</w:t>
-      </w:r>
-      <w:proofErr w:type="spellEnd"/>
-      <w:r>
-        <w:rPr>
-          <w:lang w:val="en-US"/>
-        </w:rPr>
-        <w:t xml:space="preserve"> </w:t>
-      </w:r>
-      <w:proofErr w:type="spellStart"/>
-      <w:r>
-        <w:rPr>
-          <w:lang w:val="en-US"/>
-        </w:rPr>
-        <w:t>lại</w:t>
-      </w:r>
-      <w:proofErr w:type="spellEnd"/>
-      <w:r>
-        <w:rPr>
-          <w:lang w:val="en-US"/>
-        </w:rPr>
-        <w:t xml:space="preserve"> </w:t>
-      </w:r>
-      <w:proofErr w:type="spellStart"/>
-      <w:r>
-        <w:rPr>
-          <w:lang w:val="en-US"/>
-        </w:rPr>
-        <w:t>EcoBikeRental</w:t>
-      </w:r>
-      <w:proofErr w:type="spellEnd"/>
+      <w:r>
+        <w:rPr>
+          <w:lang w:val="en-US"/>
+        </w:rPr>
+        <w:t>Đổi lại EcoBikeRental</w:t>
+      </w:r>
     </w:p>
   </w:comment>
   <w:comment w:id="16" w:author="Nguyen Thi Minh Chau" w:date="2021-10-17T09:53:00Z" w:initials="NTMC">
@@ -28516,42 +28498,12 @@
         </w:rPr>
         <w:annotationRef/>
       </w:r>
-      <w:proofErr w:type="spellStart"/>
-      <w:r>
-        <w:rPr>
-          <w:lang w:val="en-US"/>
-        </w:rPr>
-        <w:t>Đổi</w:t>
-      </w:r>
-      <w:proofErr w:type="spellEnd"/>
-      <w:r>
-        <w:rPr>
-          <w:lang w:val="en-US"/>
-        </w:rPr>
-        <w:t xml:space="preserve"> </w:t>
-      </w:r>
-      <w:proofErr w:type="spellStart"/>
-      <w:r>
-        <w:rPr>
-          <w:lang w:val="en-US"/>
-        </w:rPr>
-        <w:t>lại</w:t>
-      </w:r>
-      <w:proofErr w:type="spellEnd"/>
-      <w:r>
-        <w:rPr>
-          <w:lang w:val="en-US"/>
-        </w:rPr>
-        <w:t xml:space="preserve"> </w:t>
-      </w:r>
-      <w:proofErr w:type="spellStart"/>
-      <w:r>
-        <w:rPr>
-          <w:lang w:val="en-US"/>
-        </w:rPr>
-        <w:t>EcoBikeRental</w:t>
-      </w:r>
-      <w:proofErr w:type="spellEnd"/>
+      <w:r>
+        <w:rPr>
+          <w:lang w:val="en-US"/>
+        </w:rPr>
+        <w:t>Đổi lại EcoBikeRental</w:t>
+      </w:r>
     </w:p>
   </w:comment>
   <w:comment w:id="19" w:author="Nguyen Thi Minh Chau" w:date="2021-10-17T09:52:00Z" w:initials="NTMC">
@@ -28568,33 +28520,11 @@
         </w:rPr>
         <w:annotationRef/>
       </w:r>
-      <w:proofErr w:type="spellStart"/>
-      <w:r>
-        <w:rPr>
-          <w:lang w:val="en-US"/>
-        </w:rPr>
-        <w:t>Chỉnh</w:t>
-      </w:r>
-      <w:proofErr w:type="spellEnd"/>
-      <w:r>
-        <w:rPr>
-          <w:lang w:val="en-US"/>
-        </w:rPr>
-        <w:t xml:space="preserve"> </w:t>
-      </w:r>
-      <w:proofErr w:type="spellStart"/>
-      <w:r>
-        <w:rPr>
-          <w:lang w:val="en-US"/>
-        </w:rPr>
-        <w:t>lại</w:t>
-      </w:r>
-      <w:proofErr w:type="spellEnd"/>
-      <w:r>
-        <w:rPr>
-          <w:lang w:val="en-US"/>
-        </w:rPr>
-        <w:t xml:space="preserve"> partition</w:t>
+      <w:r>
+        <w:rPr>
+          <w:lang w:val="en-US"/>
+        </w:rPr>
+        <w:t>Chỉnh lại partition</w:t>
       </w:r>
     </w:p>
   </w:comment>

</xml_diff>